<commit_message>
bp monitoring 1, tampilan preview
</commit_message>
<xml_diff>
--- a/public/static/buku_panduan/Buku_Panduan_SIKECE-Monitoring-1.docx
+++ b/public/static/buku_panduan/Buku_Panduan_SIKECE-Monitoring-1.docx
@@ -40,7 +40,7 @@
                     </pic:cNvPicPr>
                   </pic:nvPicPr>
                   <pic:blipFill>
-                    <a:blip r:embed="rId4" cstate="print">
+                    <a:blip r:embed="rId5" cstate="print">
                       <a:extLst>
                         <a:ext uri="{28A0092B-C50C-407E-A947-70E740481C1C}">
                           <a14:useLocalDpi xmlns:a14="http://schemas.microsoft.com/office/drawing/2010/main" val="0"/>
@@ -107,7 +107,7 @@
                     </pic:cNvPicPr>
                   </pic:nvPicPr>
                   <pic:blipFill>
-                    <a:blip r:embed="rId5">
+                    <a:blip r:embed="rId6">
                       <a:extLst>
                         <a:ext uri="{28A0092B-C50C-407E-A947-70E740481C1C}">
                           <a14:useLocalDpi xmlns:a14="http://schemas.microsoft.com/office/drawing/2010/main" val="0"/>
@@ -183,12 +183,143 @@
         </w:rPr>
         <w:t>Monitoring</w:t>
       </w:r>
+    </w:p>
+    <w:p>
+      <w:r>
+        <w:t xml:space="preserve">Menu </w:t>
+      </w:r>
+      <w:proofErr w:type="spellStart"/>
+      <w:r>
+        <w:t>ini</w:t>
+      </w:r>
+      <w:proofErr w:type="spellEnd"/>
+      <w:r>
+        <w:t xml:space="preserve"> </w:t>
+      </w:r>
+      <w:proofErr w:type="spellStart"/>
+      <w:r>
+        <w:t>terletak</w:t>
+      </w:r>
+      <w:proofErr w:type="spellEnd"/>
+      <w:r>
+        <w:t xml:space="preserve"> pada menu Monitoring</w:t>
+      </w:r>
+      <w:r>
+        <w:t>.</w:t>
+      </w:r>
+    </w:p>
+    <w:p>
+      <w:r>
+        <w:rPr>
+          <w:noProof/>
+        </w:rPr>
+        <w:drawing>
+          <wp:inline distT="0" distB="0" distL="0" distR="0" wp14:anchorId="17E36866" wp14:editId="0E3D93CC">
+            <wp:extent cx="5731510" cy="3607435"/>
+            <wp:effectExtent l="0" t="0" r="2540" b="0"/>
+            <wp:docPr id="3" name="Picture 3"/>
+            <wp:cNvGraphicFramePr>
+              <a:graphicFrameLocks xmlns:a="http://schemas.openxmlformats.org/drawingml/2006/main" noChangeAspect="1"/>
+            </wp:cNvGraphicFramePr>
+            <a:graphic xmlns:a="http://schemas.openxmlformats.org/drawingml/2006/main">
+              <a:graphicData uri="http://schemas.openxmlformats.org/drawingml/2006/picture">
+                <pic:pic xmlns:pic="http://schemas.openxmlformats.org/drawingml/2006/picture">
+                  <pic:nvPicPr>
+                    <pic:cNvPr id="1" name=""/>
+                    <pic:cNvPicPr/>
+                  </pic:nvPicPr>
+                  <pic:blipFill rotWithShape="1">
+                    <a:blip r:embed="rId7"/>
+                    <a:srcRect t="9768"/>
+                    <a:stretch/>
+                  </pic:blipFill>
+                  <pic:spPr bwMode="auto">
+                    <a:xfrm>
+                      <a:off x="0" y="0"/>
+                      <a:ext cx="5731510" cy="3607435"/>
+                    </a:xfrm>
+                    <a:prstGeom prst="rect">
+                      <a:avLst/>
+                    </a:prstGeom>
+                    <a:ln>
+                      <a:noFill/>
+                    </a:ln>
+                    <a:extLst>
+                      <a:ext uri="{53640926-AAD7-44D8-BBD7-CCE9431645EC}">
+                        <a14:shadowObscured xmlns:a14="http://schemas.microsoft.com/office/drawing/2010/main"/>
+                      </a:ext>
+                    </a:extLst>
+                  </pic:spPr>
+                </pic:pic>
+              </a:graphicData>
+            </a:graphic>
+          </wp:inline>
+        </w:drawing>
+      </w:r>
       <w:bookmarkStart w:id="0" w:name="_GoBack"/>
       <w:bookmarkEnd w:id="0"/>
     </w:p>
     <w:p>
       <w:r>
-        <w:t xml:space="preserve">Menu </w:t>
+        <w:t xml:space="preserve">Gambar: </w:t>
+      </w:r>
+      <w:proofErr w:type="spellStart"/>
+      <w:r>
+        <w:t>Tampilan</w:t>
+      </w:r>
+      <w:proofErr w:type="spellEnd"/>
+      <w:r>
+        <w:t xml:space="preserve"> menu Monitoring</w:t>
+      </w:r>
+    </w:p>
+    <w:p>
+      <w:proofErr w:type="spellStart"/>
+      <w:r>
+        <w:t>Berikut</w:t>
+      </w:r>
+      <w:proofErr w:type="spellEnd"/>
+      <w:r>
+        <w:t xml:space="preserve"> </w:t>
+      </w:r>
+      <w:proofErr w:type="spellStart"/>
+      <w:r>
+        <w:t>beberapa</w:t>
+      </w:r>
+      <w:proofErr w:type="spellEnd"/>
+      <w:r>
+        <w:t xml:space="preserve"> </w:t>
+      </w:r>
+      <w:proofErr w:type="spellStart"/>
+      <w:r>
+        <w:t>informasi</w:t>
+      </w:r>
+      <w:proofErr w:type="spellEnd"/>
+      <w:r>
+        <w:t xml:space="preserve"> </w:t>
+      </w:r>
+      <w:proofErr w:type="spellStart"/>
+      <w:r>
+        <w:t>penting</w:t>
+      </w:r>
+      <w:proofErr w:type="spellEnd"/>
+      <w:r>
+        <w:t xml:space="preserve"> </w:t>
+      </w:r>
+      <w:proofErr w:type="spellStart"/>
+      <w:r>
+        <w:t>dalam</w:t>
+      </w:r>
+      <w:proofErr w:type="spellEnd"/>
+      <w:r>
+        <w:t xml:space="preserve"> </w:t>
+      </w:r>
+      <w:proofErr w:type="spellStart"/>
+      <w:r>
+        <w:t>halaman</w:t>
+      </w:r>
+      <w:proofErr w:type="spellEnd"/>
+      <w:r>
+        <w:t xml:space="preserve"> </w:t>
       </w:r>
       <w:proofErr w:type="spellStart"/>
       <w:r>
@@ -196,15 +327,524 @@
       </w:r>
       <w:proofErr w:type="spellEnd"/>
       <w:r>
+        <w:t>:</w:t>
+      </w:r>
+    </w:p>
+    <w:tbl>
+      <w:tblPr>
+        <w:tblStyle w:val="TableGrid"/>
+        <w:tblW w:w="0" w:type="auto"/>
+        <w:tblBorders>
+          <w:top w:val="none" w:sz="0" w:space="0" w:color="auto"/>
+          <w:left w:val="none" w:sz="0" w:space="0" w:color="auto"/>
+          <w:bottom w:val="none" w:sz="0" w:space="0" w:color="auto"/>
+          <w:right w:val="none" w:sz="0" w:space="0" w:color="auto"/>
+          <w:insideH w:val="none" w:sz="0" w:space="0" w:color="auto"/>
+          <w:insideV w:val="none" w:sz="0" w:space="0" w:color="auto"/>
+        </w:tblBorders>
+        <w:tblLook w:val="04A0" w:firstRow="1" w:lastRow="0" w:firstColumn="1" w:lastColumn="0" w:noHBand="0" w:noVBand="1"/>
+      </w:tblPr>
+      <w:tblGrid>
+        <w:gridCol w:w="2605"/>
+        <w:gridCol w:w="275"/>
+        <w:gridCol w:w="6141"/>
+      </w:tblGrid>
+      <w:tr>
+        <w:trPr>
+          <w:trHeight w:val="998"/>
+        </w:trPr>
+        <w:tc>
+          <w:tcPr>
+            <w:tcW w:w="2605" w:type="dxa"/>
+          </w:tcPr>
+          <w:p>
+            <w:pPr>
+              <w:pStyle w:val="ListParagraph"/>
+              <w:numPr>
+                <w:ilvl w:val="0"/>
+                <w:numId w:val="1"/>
+              </w:numPr>
+            </w:pPr>
+            <w:r>
+              <w:t xml:space="preserve">Total </w:t>
+            </w:r>
+            <w:proofErr w:type="spellStart"/>
+            <w:r>
+              <w:t>tabel</w:t>
+            </w:r>
+            <w:proofErr w:type="spellEnd"/>
+            <w:r>
+              <w:t xml:space="preserve"> </w:t>
+            </w:r>
+            <w:r>
+              <w:tab/>
+            </w:r>
+          </w:p>
+          <w:p>
+            <w:pPr>
+              <w:pStyle w:val="ListParagraph"/>
+              <w:numPr>
+                <w:ilvl w:val="0"/>
+                <w:numId w:val="1"/>
+              </w:numPr>
+            </w:pPr>
+            <w:proofErr w:type="spellStart"/>
+            <w:r>
+              <w:t>Disetujui</w:t>
+            </w:r>
+            <w:proofErr w:type="spellEnd"/>
+            <w:r>
+              <w:t xml:space="preserve"> </w:t>
+            </w:r>
+            <w:r>
+              <w:tab/>
+            </w:r>
+          </w:p>
+          <w:p>
+            <w:pPr>
+              <w:pStyle w:val="ListParagraph"/>
+              <w:numPr>
+                <w:ilvl w:val="0"/>
+                <w:numId w:val="1"/>
+              </w:numPr>
+            </w:pPr>
+            <w:proofErr w:type="spellStart"/>
+            <w:r>
+              <w:t>Belum</w:t>
+            </w:r>
+            <w:proofErr w:type="spellEnd"/>
+            <w:r>
+              <w:t xml:space="preserve"> </w:t>
+            </w:r>
+            <w:proofErr w:type="spellStart"/>
+            <w:r>
+              <w:t>disetujui</w:t>
+            </w:r>
+            <w:proofErr w:type="spellEnd"/>
+          </w:p>
+          <w:p>
+            <w:pPr>
+              <w:pStyle w:val="ListParagraph"/>
+              <w:numPr>
+                <w:ilvl w:val="0"/>
+                <w:numId w:val="1"/>
+              </w:numPr>
+            </w:pPr>
+            <w:proofErr w:type="spellStart"/>
+            <w:r>
+              <w:t>Belum</w:t>
+            </w:r>
+            <w:proofErr w:type="spellEnd"/>
+            <w:r>
+              <w:t xml:space="preserve"> </w:t>
+            </w:r>
+            <w:proofErr w:type="spellStart"/>
+            <w:r>
+              <w:t>ditanggapi</w:t>
+            </w:r>
+            <w:proofErr w:type="spellEnd"/>
+            <w:r>
+              <w:tab/>
+            </w:r>
+          </w:p>
+        </w:tc>
+        <w:tc>
+          <w:tcPr>
+            <w:tcW w:w="270" w:type="dxa"/>
+          </w:tcPr>
+          <w:p>
+            <w:r>
+              <w:t>:</w:t>
+            </w:r>
+          </w:p>
+          <w:p>
+            <w:r>
+              <w:t>:</w:t>
+            </w:r>
+          </w:p>
+          <w:p>
+            <w:r>
+              <w:t>:</w:t>
+            </w:r>
+          </w:p>
+          <w:p>
+            <w:r>
+              <w:t>:</w:t>
+            </w:r>
+          </w:p>
+        </w:tc>
+        <w:tc>
+          <w:tcPr>
+            <w:tcW w:w="6141" w:type="dxa"/>
+          </w:tcPr>
+          <w:p>
+            <w:pPr>
+              <w:jc w:val="both"/>
+            </w:pPr>
+            <w:proofErr w:type="spellStart"/>
+            <w:r>
+              <w:t>Jumlah</w:t>
+            </w:r>
+            <w:proofErr w:type="spellEnd"/>
+            <w:r>
+              <w:t xml:space="preserve"> </w:t>
+            </w:r>
+            <w:proofErr w:type="spellStart"/>
+            <w:r>
+              <w:t>semua</w:t>
+            </w:r>
+            <w:proofErr w:type="spellEnd"/>
+            <w:r>
+              <w:t xml:space="preserve"> </w:t>
+            </w:r>
+            <w:proofErr w:type="spellStart"/>
+            <w:r>
+              <w:t>tabel</w:t>
+            </w:r>
+            <w:proofErr w:type="spellEnd"/>
+            <w:r>
+              <w:t xml:space="preserve"> yang </w:t>
+            </w:r>
+            <w:proofErr w:type="spellStart"/>
+            <w:r>
+              <w:t>akan</w:t>
+            </w:r>
+            <w:proofErr w:type="spellEnd"/>
+            <w:r>
+              <w:t xml:space="preserve"> </w:t>
+            </w:r>
+            <w:proofErr w:type="spellStart"/>
+            <w:r>
+              <w:t>dicek</w:t>
+            </w:r>
+            <w:proofErr w:type="spellEnd"/>
+            <w:r>
+              <w:t>.</w:t>
+            </w:r>
+            <w:r>
+              <w:t xml:space="preserve"> </w:t>
+            </w:r>
+          </w:p>
+          <w:p>
+            <w:pPr>
+              <w:jc w:val="both"/>
+            </w:pPr>
+            <w:proofErr w:type="spellStart"/>
+            <w:r>
+              <w:t>Jumlah</w:t>
+            </w:r>
+            <w:proofErr w:type="spellEnd"/>
+            <w:r>
+              <w:t xml:space="preserve"> </w:t>
+            </w:r>
+            <w:proofErr w:type="spellStart"/>
+            <w:r>
+              <w:t>tabel</w:t>
+            </w:r>
+            <w:proofErr w:type="spellEnd"/>
+            <w:r>
+              <w:t xml:space="preserve"> yang </w:t>
+            </w:r>
+            <w:proofErr w:type="spellStart"/>
+            <w:r>
+              <w:t>telah</w:t>
+            </w:r>
+            <w:proofErr w:type="spellEnd"/>
+            <w:r>
+              <w:t xml:space="preserve"> </w:t>
+            </w:r>
+            <w:proofErr w:type="spellStart"/>
+            <w:r>
+              <w:t>telah</w:t>
+            </w:r>
+            <w:proofErr w:type="spellEnd"/>
+            <w:r>
+              <w:t xml:space="preserve"> </w:t>
+            </w:r>
+            <w:proofErr w:type="spellStart"/>
+            <w:r>
+              <w:t>disetujui</w:t>
+            </w:r>
+            <w:proofErr w:type="spellEnd"/>
+            <w:r>
+              <w:t>.</w:t>
+            </w:r>
+          </w:p>
+          <w:p>
+            <w:pPr>
+              <w:jc w:val="both"/>
+            </w:pPr>
+            <w:proofErr w:type="spellStart"/>
+            <w:r>
+              <w:t>Jumlah</w:t>
+            </w:r>
+            <w:proofErr w:type="spellEnd"/>
+            <w:r>
+              <w:t xml:space="preserve"> </w:t>
+            </w:r>
+            <w:proofErr w:type="spellStart"/>
+            <w:r>
+              <w:t>tabel</w:t>
+            </w:r>
+            <w:proofErr w:type="spellEnd"/>
+            <w:r>
+              <w:t xml:space="preserve"> yang </w:t>
+            </w:r>
+            <w:proofErr w:type="spellStart"/>
+            <w:r>
+              <w:t>telah</w:t>
+            </w:r>
+            <w:proofErr w:type="spellEnd"/>
+            <w:r>
+              <w:t xml:space="preserve"> </w:t>
+            </w:r>
+            <w:proofErr w:type="spellStart"/>
+            <w:r>
+              <w:t>ditanggapi</w:t>
+            </w:r>
+            <w:proofErr w:type="spellEnd"/>
+            <w:r>
+              <w:t xml:space="preserve"> dan </w:t>
+            </w:r>
+            <w:proofErr w:type="spellStart"/>
+            <w:r>
+              <w:t>belum</w:t>
+            </w:r>
+            <w:proofErr w:type="spellEnd"/>
+            <w:r>
+              <w:t xml:space="preserve"> </w:t>
+            </w:r>
+            <w:proofErr w:type="spellStart"/>
+            <w:r>
+              <w:t>disetujui</w:t>
+            </w:r>
+            <w:proofErr w:type="spellEnd"/>
+            <w:r>
+              <w:t>.</w:t>
+            </w:r>
+          </w:p>
+          <w:p>
+            <w:pPr>
+              <w:jc w:val="both"/>
+            </w:pPr>
+            <w:proofErr w:type="spellStart"/>
+            <w:r>
+              <w:t>Jumlah</w:t>
+            </w:r>
+            <w:proofErr w:type="spellEnd"/>
+            <w:r>
+              <w:t xml:space="preserve"> </w:t>
+            </w:r>
+            <w:proofErr w:type="spellStart"/>
+            <w:r>
+              <w:t>tabel</w:t>
+            </w:r>
+            <w:proofErr w:type="spellEnd"/>
+            <w:r>
+              <w:t xml:space="preserve"> yang </w:t>
+            </w:r>
+            <w:proofErr w:type="spellStart"/>
+            <w:r>
+              <w:t>belum</w:t>
+            </w:r>
+            <w:proofErr w:type="spellEnd"/>
+            <w:r>
+              <w:t xml:space="preserve"> </w:t>
+            </w:r>
+            <w:proofErr w:type="spellStart"/>
+            <w:r>
+              <w:t>dilakukan</w:t>
+            </w:r>
+            <w:proofErr w:type="spellEnd"/>
+            <w:r>
+              <w:t xml:space="preserve"> </w:t>
+            </w:r>
+            <w:proofErr w:type="spellStart"/>
+            <w:r>
+              <w:t>pengecekan</w:t>
+            </w:r>
+            <w:proofErr w:type="spellEnd"/>
+            <w:r>
+              <w:t xml:space="preserve"> dan </w:t>
+            </w:r>
+            <w:proofErr w:type="spellStart"/>
+            <w:r>
+              <w:t>belum</w:t>
+            </w:r>
+            <w:proofErr w:type="spellEnd"/>
+            <w:r>
+              <w:t xml:space="preserve"> </w:t>
+            </w:r>
+            <w:proofErr w:type="spellStart"/>
+            <w:r>
+              <w:t>dilakukan</w:t>
+            </w:r>
+            <w:proofErr w:type="spellEnd"/>
+            <w:r>
+              <w:t xml:space="preserve"> </w:t>
+            </w:r>
+            <w:proofErr w:type="spellStart"/>
+            <w:r>
+              <w:t>persetujuan</w:t>
+            </w:r>
+            <w:proofErr w:type="spellEnd"/>
+            <w:r>
+              <w:t xml:space="preserve"> </w:t>
+            </w:r>
+            <w:proofErr w:type="spellStart"/>
+            <w:r>
+              <w:t>maupun</w:t>
+            </w:r>
+            <w:proofErr w:type="spellEnd"/>
+            <w:r>
+              <w:t xml:space="preserve"> </w:t>
+            </w:r>
+            <w:proofErr w:type="spellStart"/>
+            <w:r>
+              <w:t>belum</w:t>
+            </w:r>
+            <w:proofErr w:type="spellEnd"/>
+            <w:r>
+              <w:t xml:space="preserve"> </w:t>
+            </w:r>
+            <w:proofErr w:type="spellStart"/>
+            <w:r>
+              <w:t>setuju</w:t>
+            </w:r>
+            <w:proofErr w:type="spellEnd"/>
+            <w:r>
+              <w:t>.</w:t>
+            </w:r>
+          </w:p>
+        </w:tc>
+      </w:tr>
+    </w:tbl>
+    <w:p>
+      <w:pPr>
+        <w:jc w:val="both"/>
+      </w:pPr>
+      <w:proofErr w:type="spellStart"/>
+      <w:r>
+        <w:t>Untuk</w:t>
+      </w:r>
+      <w:proofErr w:type="spellEnd"/>
+      <w:r>
         <w:t xml:space="preserve"> </w:t>
       </w:r>
       <w:proofErr w:type="spellStart"/>
       <w:r>
-        <w:t>terletak</w:t>
-      </w:r>
-      <w:proofErr w:type="spellEnd"/>
-      <w:r>
-        <w:t xml:space="preserve"> pada menu Monitoring</w:t>
+        <w:t>mulai</w:t>
+      </w:r>
+      <w:proofErr w:type="spellEnd"/>
+      <w:r>
+        <w:t xml:space="preserve"> </w:t>
+      </w:r>
+      <w:proofErr w:type="spellStart"/>
+      <w:r>
+        <w:t>mengecek</w:t>
+      </w:r>
+      <w:proofErr w:type="spellEnd"/>
+      <w:r>
+        <w:t xml:space="preserve">, Anda </w:t>
+      </w:r>
+      <w:proofErr w:type="spellStart"/>
+      <w:r>
+        <w:t>bisa</w:t>
+      </w:r>
+      <w:proofErr w:type="spellEnd"/>
+      <w:r>
+        <w:t xml:space="preserve"> </w:t>
+      </w:r>
+      <w:proofErr w:type="spellStart"/>
+      <w:r>
+        <w:t>mengklik</w:t>
+      </w:r>
+      <w:proofErr w:type="spellEnd"/>
+      <w:r>
+        <w:t xml:space="preserve"> </w:t>
+      </w:r>
+      <w:proofErr w:type="spellStart"/>
+      <w:r>
+        <w:t>tombol</w:t>
+      </w:r>
+      <w:proofErr w:type="spellEnd"/>
+      <w:r>
+        <w:t xml:space="preserve"> </w:t>
+      </w:r>
+      <w:proofErr w:type="spellStart"/>
+      <w:r>
+        <w:rPr>
+          <w:b/>
+        </w:rPr>
+        <w:t>Mulai</w:t>
+      </w:r>
+      <w:proofErr w:type="spellEnd"/>
+      <w:r>
+        <w:rPr>
+          <w:b/>
+        </w:rPr>
+        <w:t xml:space="preserve"> </w:t>
+      </w:r>
+      <w:proofErr w:type="spellStart"/>
+      <w:r>
+        <w:rPr>
+          <w:b/>
+        </w:rPr>
+        <w:t>mengecek</w:t>
+      </w:r>
+      <w:proofErr w:type="spellEnd"/>
+      <w:r>
+        <w:rPr>
+          <w:b/>
+        </w:rPr>
+        <w:t xml:space="preserve"> </w:t>
+      </w:r>
+      <w:proofErr w:type="spellStart"/>
+      <w:r>
+        <w:rPr>
+          <w:b/>
+        </w:rPr>
+        <w:t>tabel</w:t>
+      </w:r>
+      <w:proofErr w:type="spellEnd"/>
+      <w:r>
+        <w:t xml:space="preserve"> </w:t>
+      </w:r>
+      <w:proofErr w:type="spellStart"/>
+      <w:r>
+        <w:t>atau</w:t>
+      </w:r>
+      <w:proofErr w:type="spellEnd"/>
+      <w:r>
+        <w:t xml:space="preserve"> </w:t>
+      </w:r>
+      <w:proofErr w:type="spellStart"/>
+      <w:r>
+        <w:t>klik</w:t>
+      </w:r>
+      <w:proofErr w:type="spellEnd"/>
+      <w:r>
+        <w:t xml:space="preserve"> menu </w:t>
+      </w:r>
+      <w:proofErr w:type="spellStart"/>
+      <w:r>
+        <w:rPr>
+          <w:b/>
+        </w:rPr>
+        <w:t>Persetujuan</w:t>
+      </w:r>
+      <w:proofErr w:type="spellEnd"/>
+      <w:r>
+        <w:rPr>
+          <w:b/>
+        </w:rPr>
+        <w:t xml:space="preserve"> Data</w:t>
+      </w:r>
+      <w:r>
+        <w:rPr>
+          <w:b/>
+        </w:rPr>
+        <w:t>.</w:t>
       </w:r>
     </w:p>
     <w:sectPr>
@@ -215,6 +855,100 @@
     </w:sectPr>
   </w:body>
 </w:document>
+</file>
+
+<file path=word/numbering.xml><?xml version="1.0" encoding="utf-8"?>
+<w:numbering xmlns:wpc="http://schemas.microsoft.com/office/word/2010/wordprocessingCanvas" xmlns:cx="http://schemas.microsoft.com/office/drawing/2014/chartex" xmlns:cx1="http://schemas.microsoft.com/office/drawing/2015/9/8/chartex" xmlns:cx2="http://schemas.microsoft.com/office/drawing/2015/10/21/chartex" xmlns:cx3="http://schemas.microsoft.com/office/drawing/2016/5/9/chartex" xmlns:cx4="http://schemas.microsoft.com/office/drawing/2016/5/10/chartex" xmlns:cx5="http://schemas.microsoft.com/office/drawing/2016/5/11/chartex" xmlns:cx6="http://schemas.microsoft.com/office/drawing/2016/5/12/chartex" xmlns:cx7="http://schemas.microsoft.com/office/drawing/2016/5/13/chartex" xmlns:cx8="http://schemas.microsoft.com/office/drawing/2016/5/14/chartex" xmlns:mc="http://schemas.openxmlformats.org/markup-compatibility/2006" xmlns:aink="http://schemas.microsoft.com/office/drawing/2016/ink" xmlns:am3d="http://schemas.microsoft.com/office/drawing/2017/model3d" xmlns:o="urn:schemas-microsoft-com:office:office" xmlns:r="http://schemas.openxmlformats.org/officeDocument/2006/relationships" xmlns:m="http://schemas.openxmlformats.org/officeDocument/2006/math" xmlns:v="urn:schemas-microsoft-com:vml" xmlns:wp14="http://schemas.microsoft.com/office/word/2010/wordprocessingDrawing" xmlns:wp="http://schemas.openxmlformats.org/drawingml/2006/wordprocessingDrawing" xmlns:w10="urn:schemas-microsoft-com:office:word" xmlns:w="http://schemas.openxmlformats.org/wordprocessingml/2006/main" xmlns:w14="http://schemas.microsoft.com/office/word/2010/wordml" xmlns:w15="http://schemas.microsoft.com/office/word/2012/wordml" xmlns:w16cid="http://schemas.microsoft.com/office/word/2016/wordml/cid" xmlns:w16se="http://schemas.microsoft.com/office/word/2015/wordml/symex" xmlns:wpg="http://schemas.microsoft.com/office/word/2010/wordprocessingGroup" xmlns:wpi="http://schemas.microsoft.com/office/word/2010/wordprocessingInk" xmlns:wne="http://schemas.microsoft.com/office/word/2006/wordml" xmlns:wps="http://schemas.microsoft.com/office/word/2010/wordprocessingShape" mc:Ignorable="w14 w15 w16se w16cid wp14">
+  <w:abstractNum w:abstractNumId="0" w15:restartNumberingAfterBreak="0">
+    <w:nsid w:val="440A7B35"/>
+    <w:multiLevelType w:val="hybridMultilevel"/>
+    <w:tmpl w:val="D512CD74"/>
+    <w:lvl w:ilvl="0" w:tplc="3809000F">
+      <w:start w:val="1"/>
+      <w:numFmt w:val="decimal"/>
+      <w:lvlText w:val="%1."/>
+      <w:lvlJc w:val="left"/>
+      <w:pPr>
+        <w:ind w:left="720" w:hanging="360"/>
+      </w:pPr>
+    </w:lvl>
+    <w:lvl w:ilvl="1" w:tplc="38090019" w:tentative="1">
+      <w:start w:val="1"/>
+      <w:numFmt w:val="lowerLetter"/>
+      <w:lvlText w:val="%2."/>
+      <w:lvlJc w:val="left"/>
+      <w:pPr>
+        <w:ind w:left="1440" w:hanging="360"/>
+      </w:pPr>
+    </w:lvl>
+    <w:lvl w:ilvl="2" w:tplc="3809001B" w:tentative="1">
+      <w:start w:val="1"/>
+      <w:numFmt w:val="lowerRoman"/>
+      <w:lvlText w:val="%3."/>
+      <w:lvlJc w:val="right"/>
+      <w:pPr>
+        <w:ind w:left="2160" w:hanging="180"/>
+      </w:pPr>
+    </w:lvl>
+    <w:lvl w:ilvl="3" w:tplc="3809000F" w:tentative="1">
+      <w:start w:val="1"/>
+      <w:numFmt w:val="decimal"/>
+      <w:lvlText w:val="%4."/>
+      <w:lvlJc w:val="left"/>
+      <w:pPr>
+        <w:ind w:left="2880" w:hanging="360"/>
+      </w:pPr>
+    </w:lvl>
+    <w:lvl w:ilvl="4" w:tplc="38090019" w:tentative="1">
+      <w:start w:val="1"/>
+      <w:numFmt w:val="lowerLetter"/>
+      <w:lvlText w:val="%5."/>
+      <w:lvlJc w:val="left"/>
+      <w:pPr>
+        <w:ind w:left="3600" w:hanging="360"/>
+      </w:pPr>
+    </w:lvl>
+    <w:lvl w:ilvl="5" w:tplc="3809001B" w:tentative="1">
+      <w:start w:val="1"/>
+      <w:numFmt w:val="lowerRoman"/>
+      <w:lvlText w:val="%6."/>
+      <w:lvlJc w:val="right"/>
+      <w:pPr>
+        <w:ind w:left="4320" w:hanging="180"/>
+      </w:pPr>
+    </w:lvl>
+    <w:lvl w:ilvl="6" w:tplc="3809000F" w:tentative="1">
+      <w:start w:val="1"/>
+      <w:numFmt w:val="decimal"/>
+      <w:lvlText w:val="%7."/>
+      <w:lvlJc w:val="left"/>
+      <w:pPr>
+        <w:ind w:left="5040" w:hanging="360"/>
+      </w:pPr>
+    </w:lvl>
+    <w:lvl w:ilvl="7" w:tplc="38090019" w:tentative="1">
+      <w:start w:val="1"/>
+      <w:numFmt w:val="lowerLetter"/>
+      <w:lvlText w:val="%8."/>
+      <w:lvlJc w:val="left"/>
+      <w:pPr>
+        <w:ind w:left="5760" w:hanging="360"/>
+      </w:pPr>
+    </w:lvl>
+    <w:lvl w:ilvl="8" w:tplc="3809001B" w:tentative="1">
+      <w:start w:val="1"/>
+      <w:numFmt w:val="lowerRoman"/>
+      <w:lvlText w:val="%9."/>
+      <w:lvlJc w:val="right"/>
+      <w:pPr>
+        <w:ind w:left="6480" w:hanging="180"/>
+      </w:pPr>
+    </w:lvl>
+  </w:abstractNum>
+  <w:num w:numId="1">
+    <w:abstractNumId w:val="0"/>
+  </w:num>
+</w:numbering>
 </file>
 
 <file path=word/styles.xml><?xml version="1.0" encoding="utf-8"?>
@@ -677,6 +1411,36 @@
       <w:color w:val="4472C4" w:themeColor="accent1"/>
     </w:rPr>
   </w:style>
+  <w:style w:type="paragraph" w:styleId="ListParagraph">
+    <w:name w:val="List Paragraph"/>
+    <w:basedOn w:val="Normal"/>
+    <w:uiPriority w:val="34"/>
+    <w:qFormat/>
+    <w:rsid w:val="004441D1"/>
+    <w:pPr>
+      <w:ind w:left="720"/>
+      <w:contextualSpacing/>
+    </w:pPr>
+  </w:style>
+  <w:style w:type="table" w:styleId="TableGrid">
+    <w:name w:val="Table Grid"/>
+    <w:basedOn w:val="TableNormal"/>
+    <w:uiPriority w:val="39"/>
+    <w:rsid w:val="004441D1"/>
+    <w:pPr>
+      <w:spacing w:after="0" w:line="240" w:lineRule="auto"/>
+    </w:pPr>
+    <w:tblPr>
+      <w:tblBorders>
+        <w:top w:val="single" w:sz="4" w:space="0" w:color="auto"/>
+        <w:left w:val="single" w:sz="4" w:space="0" w:color="auto"/>
+        <w:bottom w:val="single" w:sz="4" w:space="0" w:color="auto"/>
+        <w:right w:val="single" w:sz="4" w:space="0" w:color="auto"/>
+        <w:insideH w:val="single" w:sz="4" w:space="0" w:color="auto"/>
+        <w:insideV w:val="single" w:sz="4" w:space="0" w:color="auto"/>
+      </w:tblBorders>
+    </w:tblPr>
+  </w:style>
 </w:styles>
 </file>
 

</xml_diff>